<commit_message>
The word 'dated' was missing in one of the report titles. Manual edit.
</commit_message>
<xml_diff>
--- a/word_dispositions/DISPOSITION-2019-03-21.docx
+++ b/word_dispositions/DISPOSITION-2019-03-21.docx
@@ -1,6 +1,6 @@
 
 <file path=word/document.xml><?xml version="1.0" encoding="utf-8"?>
-<w:document xmlns:wpc="http://schemas.microsoft.com/office/word/2010/wordprocessingCanvas" xmlns:mc="http://schemas.openxmlformats.org/markup-compatibility/2006" xmlns:o="urn:schemas-microsoft-com:office:office" xmlns:r="http://schemas.openxmlformats.org/officeDocument/2006/relationships" xmlns:m="http://schemas.openxmlformats.org/officeDocument/2006/math" xmlns:v="urn:schemas-microsoft-com:vml" xmlns:wp14="http://schemas.microsoft.com/office/word/2010/wordprocessingDrawing" xmlns:wp="http://schemas.openxmlformats.org/drawingml/2006/wordprocessingDrawing" xmlns:w10="urn:schemas-microsoft-com:office:word" xmlns:w="http://schemas.openxmlformats.org/wordprocessingml/2006/main" xmlns:w14="http://schemas.microsoft.com/office/word/2010/wordml" xmlns:wpg="http://schemas.microsoft.com/office/word/2010/wordprocessingGroup" xmlns:wpi="http://schemas.microsoft.com/office/word/2010/wordprocessingInk" xmlns:wne="http://schemas.microsoft.com/office/word/2006/wordml" xmlns:wps="http://schemas.microsoft.com/office/word/2010/wordprocessingShape" mc:Ignorable="w14 wp14">
+<w:document xmlns:wpc="http://schemas.microsoft.com/office/word/2010/wordprocessingCanvas" xmlns:mo="http://schemas.microsoft.com/office/mac/office/2008/main" xmlns:mc="http://schemas.openxmlformats.org/markup-compatibility/2006" xmlns:mv="urn:schemas-microsoft-com:mac:vml" xmlns:o="urn:schemas-microsoft-com:office:office" xmlns:r="http://schemas.openxmlformats.org/officeDocument/2006/relationships" xmlns:m="http://schemas.openxmlformats.org/officeDocument/2006/math" xmlns:v="urn:schemas-microsoft-com:vml" xmlns:wp14="http://schemas.microsoft.com/office/word/2010/wordprocessingDrawing" xmlns:wp="http://schemas.openxmlformats.org/drawingml/2006/wordprocessingDrawing" xmlns:w10="urn:schemas-microsoft-com:office:word" xmlns:w="http://schemas.openxmlformats.org/wordprocessingml/2006/main" xmlns:w14="http://schemas.microsoft.com/office/word/2010/wordml" xmlns:w15="http://schemas.microsoft.com/office/word/2012/wordml" xmlns:wpg="http://schemas.microsoft.com/office/word/2010/wordprocessingGroup" xmlns:wpi="http://schemas.microsoft.com/office/word/2010/wordprocessingInk" xmlns:wne="http://schemas.microsoft.com/office/word/2006/wordml" xmlns:wps="http://schemas.microsoft.com/office/word/2010/wordprocessingShape" mc:Ignorable="w14 w15 wp14">
   <w:body>
     <w:tbl>
       <w:tblPr>
@@ -24,8 +24,6 @@
                 <w:rFonts w:ascii="Times New Roman" w:hAnsi="Times New Roman"/>
               </w:rPr>
             </w:pPr>
-            <w:bookmarkStart w:id="0" w:name="_GoBack"/>
-            <w:bookmarkEnd w:id="0"/>
             <w:r>
               <w:rPr>
                 <w:noProof/>
@@ -56,7 +54,7 @@
                           </pic:cNvPicPr>
                         </pic:nvPicPr>
                         <pic:blipFill>
-                          <a:blip r:embed="rId8" cstate="print">
+                          <a:blip r:embed="rId7" cstate="print">
                             <a:extLst>
                               <a:ext uri="{28A0092B-C50C-407E-A947-70E740481C1C}">
                                 <a14:useLocalDpi xmlns:a14="http://schemas.microsoft.com/office/drawing/2010/main" val="0"/>
@@ -523,23 +521,13 @@
                 <w:b w:val="0"/>
               </w:rPr>
             </w:pPr>
-            <w:proofErr w:type="spellStart"/>
             <w:r>
               <w:rPr>
                 <w:rFonts w:ascii="Times New Roman" w:hAnsi="Times New Roman"/>
                 <w:b w:val="0"/>
                 <w:color w:val="000000"/>
               </w:rPr>
-              <w:t>Ms</w:t>
-            </w:r>
-            <w:proofErr w:type="spellEnd"/>
-            <w:r>
-              <w:rPr>
-                <w:rFonts w:ascii="Times New Roman" w:hAnsi="Times New Roman"/>
-                <w:b w:val="0"/>
-                <w:color w:val="000000"/>
-              </w:rPr>
-              <w:t xml:space="preserve"> L. Cowan</w:t>
+              <w:t>Ms L. Cowan</w:t>
             </w:r>
             <w:r>
               <w:rPr>
@@ -1226,8 +1214,8 @@
           <w:sz w:val="20"/>
         </w:rPr>
       </w:pPr>
-      <w:bookmarkStart w:id="1" w:name="Reports"/>
-      <w:bookmarkEnd w:id="1"/>
+      <w:bookmarkStart w:id="0" w:name="Reports"/>
+      <w:bookmarkEnd w:id="0"/>
     </w:p>
     <w:tbl>
       <w:tblPr>
@@ -1598,7 +1586,6 @@
                 <w:lang w:val="en-CA"/>
               </w:rPr>
             </w:pPr>
-            <w:proofErr w:type="spellStart"/>
             <w:r>
               <w:rPr>
                 <w:rFonts w:ascii="Times New Roman" w:hAnsi="Times New Roman"/>
@@ -1606,17 +1593,7 @@
                 <w:sz w:val="20"/>
                 <w:lang w:val="en-CA"/>
               </w:rPr>
-              <w:t>Netley-Libau</w:t>
-            </w:r>
-            <w:proofErr w:type="spellEnd"/>
-            <w:r>
-              <w:rPr>
-                <w:rFonts w:ascii="Times New Roman" w:hAnsi="Times New Roman"/>
-                <w:bCs/>
-                <w:sz w:val="20"/>
-                <w:lang w:val="en-CA"/>
-              </w:rPr>
-              <w:t xml:space="preserve"> Marsh Pilot Project</w:t>
+              <w:t>Netley-Libau Marsh Pilot Project</w:t>
             </w:r>
           </w:p>
         </w:tc>
@@ -1944,7 +1921,25 @@
                 <w:b/>
                 <w:sz w:val="20"/>
               </w:rPr>
-              <w:t xml:space="preserve"> MARCH 7, 2019</w:t>
+              <w:t xml:space="preserve"> </w:t>
+            </w:r>
+            <w:r>
+              <w:rPr>
+                <w:rFonts w:ascii="Times New Roman" w:hAnsi="Times New Roman"/>
+                <w:b/>
+                <w:sz w:val="20"/>
+              </w:rPr>
+              <w:t>dated March</w:t>
+            </w:r>
+            <w:bookmarkStart w:id="1" w:name="_GoBack"/>
+            <w:bookmarkEnd w:id="1"/>
+            <w:r>
+              <w:rPr>
+                <w:rFonts w:ascii="Times New Roman" w:hAnsi="Times New Roman"/>
+                <w:b/>
+                <w:sz w:val="20"/>
+              </w:rPr>
+              <w:t xml:space="preserve"> 7, 2019</w:t>
             </w:r>
           </w:p>
         </w:tc>
@@ -2226,25 +2221,7 @@
                 <w:sz w:val="20"/>
                 <w:szCs w:val="24"/>
               </w:rPr>
-              <w:t xml:space="preserve">Sale of City-owned property located at 180 Market Avenue, commonly known as the </w:t>
-            </w:r>
-            <w:proofErr w:type="spellStart"/>
-            <w:r>
-              <w:rPr>
-                <w:rFonts w:ascii="Times New Roman" w:hAnsi="Times New Roman"/>
-                <w:sz w:val="20"/>
-                <w:szCs w:val="24"/>
-              </w:rPr>
-              <w:t>Pantages</w:t>
-            </w:r>
-            <w:proofErr w:type="spellEnd"/>
-            <w:r>
-              <w:rPr>
-                <w:rFonts w:ascii="Times New Roman" w:hAnsi="Times New Roman"/>
-                <w:sz w:val="20"/>
-                <w:szCs w:val="24"/>
-              </w:rPr>
-              <w:t xml:space="preserve"> Playhouse Theatre</w:t>
+              <w:t>Sale of City-owned property located at 180 Market Avenue, commonly known as the Pantages Playhouse Theatre</w:t>
             </w:r>
           </w:p>
         </w:tc>
@@ -2654,6 +2631,7 @@
                 <w:b/>
                 <w:sz w:val="20"/>
               </w:rPr>
+              <w:lastRenderedPageBreak/>
               <w:t>REPORT OF THE GOVERNANCE COMMITTEE OF COUNCIL</w:t>
             </w:r>
             <w:r>
@@ -3256,7 +3234,6 @@
                 <w:sz w:val="20"/>
               </w:rPr>
             </w:pPr>
-            <w:proofErr w:type="gramStart"/>
             <w:r>
               <w:rPr>
                 <w:rFonts w:ascii="Times New Roman" w:hAnsi="Times New Roman"/>
@@ -3265,7 +3242,6 @@
               </w:rPr>
               <w:t>BY-LAW NO.</w:t>
             </w:r>
-            <w:proofErr w:type="gramEnd"/>
           </w:p>
         </w:tc>
         <w:tc>
@@ -3375,23 +3351,7 @@
                 <w:rFonts w:ascii="Times New Roman" w:hAnsi="Times New Roman"/>
                 <w:sz w:val="20"/>
               </w:rPr>
-              <w:t xml:space="preserve">o amend Winnipeg Zoning By-law No. 200/2006 to rezone land located at 180 and 200 </w:t>
-            </w:r>
-            <w:proofErr w:type="spellStart"/>
-            <w:r>
-              <w:rPr>
-                <w:rFonts w:ascii="Times New Roman" w:hAnsi="Times New Roman"/>
-                <w:sz w:val="20"/>
-              </w:rPr>
-              <w:t>Lowson</w:t>
-            </w:r>
-            <w:proofErr w:type="spellEnd"/>
-            <w:r>
-              <w:rPr>
-                <w:rFonts w:ascii="Times New Roman" w:hAnsi="Times New Roman"/>
-                <w:sz w:val="20"/>
-              </w:rPr>
-              <w:t xml:space="preserve"> Crescent in the Assiniboia Community - DAZ 210/2018 </w:t>
+              <w:t xml:space="preserve">o amend Winnipeg Zoning By-law No. 200/2006 to rezone land located at 180 and 200 Lowson Crescent in the Assiniboia Community - DAZ 210/2018 </w:t>
             </w:r>
           </w:p>
         </w:tc>
@@ -3929,21 +3889,12 @@
               </w:rPr>
               <w:t xml:space="preserve"> – </w:t>
             </w:r>
-            <w:proofErr w:type="spellStart"/>
-            <w:r>
-              <w:rPr>
-                <w:rFonts w:ascii="Times New Roman" w:hAnsi="Times New Roman"/>
-                <w:sz w:val="20"/>
-              </w:rPr>
-              <w:t>Netley-Libau</w:t>
-            </w:r>
-            <w:proofErr w:type="spellEnd"/>
-            <w:r>
-              <w:rPr>
-                <w:rFonts w:ascii="Times New Roman" w:hAnsi="Times New Roman"/>
-                <w:sz w:val="20"/>
-              </w:rPr>
-              <w:t xml:space="preserve"> Marsh Pilot Project</w:t>
+            <w:r>
+              <w:rPr>
+                <w:rFonts w:ascii="Times New Roman" w:hAnsi="Times New Roman"/>
+                <w:sz w:val="20"/>
+              </w:rPr>
+              <w:t>Netley-Libau Marsh Pilot Project</w:t>
             </w:r>
           </w:p>
         </w:tc>
@@ -3999,7 +3950,7 @@
       </w:pPr>
     </w:p>
     <w:sectPr>
-      <w:headerReference w:type="default" r:id="rId9"/>
+      <w:headerReference w:type="default" r:id="rId8"/>
       <w:pgSz w:w="12240" w:h="15840" w:code="1"/>
       <w:pgMar w:top="720" w:right="720" w:bottom="720" w:left="720" w:header="720" w:footer="720" w:gutter="0"/>
       <w:cols w:space="720"/>
@@ -4009,7 +3960,7 @@
 </file>
 
 <file path=word/endnotes.xml><?xml version="1.0" encoding="utf-8"?>
-<w:endnotes xmlns:wpc="http://schemas.microsoft.com/office/word/2010/wordprocessingCanvas" xmlns:mc="http://schemas.openxmlformats.org/markup-compatibility/2006" xmlns:o="urn:schemas-microsoft-com:office:office" xmlns:r="http://schemas.openxmlformats.org/officeDocument/2006/relationships" xmlns:m="http://schemas.openxmlformats.org/officeDocument/2006/math" xmlns:v="urn:schemas-microsoft-com:vml" xmlns:wp14="http://schemas.microsoft.com/office/word/2010/wordprocessingDrawing" xmlns:wp="http://schemas.openxmlformats.org/drawingml/2006/wordprocessingDrawing" xmlns:w10="urn:schemas-microsoft-com:office:word" xmlns:w="http://schemas.openxmlformats.org/wordprocessingml/2006/main" xmlns:w14="http://schemas.microsoft.com/office/word/2010/wordml" xmlns:wpg="http://schemas.microsoft.com/office/word/2010/wordprocessingGroup" xmlns:wpi="http://schemas.microsoft.com/office/word/2010/wordprocessingInk" xmlns:wne="http://schemas.microsoft.com/office/word/2006/wordml" xmlns:wps="http://schemas.microsoft.com/office/word/2010/wordprocessingShape" mc:Ignorable="w14 wp14">
+<w:endnotes xmlns:wpc="http://schemas.microsoft.com/office/word/2010/wordprocessingCanvas" xmlns:mo="http://schemas.microsoft.com/office/mac/office/2008/main" xmlns:mc="http://schemas.openxmlformats.org/markup-compatibility/2006" xmlns:mv="urn:schemas-microsoft-com:mac:vml" xmlns:o="urn:schemas-microsoft-com:office:office" xmlns:r="http://schemas.openxmlformats.org/officeDocument/2006/relationships" xmlns:m="http://schemas.openxmlformats.org/officeDocument/2006/math" xmlns:v="urn:schemas-microsoft-com:vml" xmlns:wp14="http://schemas.microsoft.com/office/word/2010/wordprocessingDrawing" xmlns:wp="http://schemas.openxmlformats.org/drawingml/2006/wordprocessingDrawing" xmlns:w10="urn:schemas-microsoft-com:office:word" xmlns:w="http://schemas.openxmlformats.org/wordprocessingml/2006/main" xmlns:w14="http://schemas.microsoft.com/office/word/2010/wordml" xmlns:w15="http://schemas.microsoft.com/office/word/2012/wordml" xmlns:wpg="http://schemas.microsoft.com/office/word/2010/wordprocessingGroup" xmlns:wpi="http://schemas.microsoft.com/office/word/2010/wordprocessingInk" xmlns:wne="http://schemas.microsoft.com/office/word/2006/wordml" xmlns:wps="http://schemas.microsoft.com/office/word/2010/wordprocessingShape" mc:Ignorable="w14 w15 wp14">
   <w:endnote w:type="separator" w:id="-1">
     <w:p>
       <w:r>
@@ -4028,7 +3979,7 @@
 </file>
 
 <file path=word/footnotes.xml><?xml version="1.0" encoding="utf-8"?>
-<w:footnotes xmlns:wpc="http://schemas.microsoft.com/office/word/2010/wordprocessingCanvas" xmlns:mc="http://schemas.openxmlformats.org/markup-compatibility/2006" xmlns:o="urn:schemas-microsoft-com:office:office" xmlns:r="http://schemas.openxmlformats.org/officeDocument/2006/relationships" xmlns:m="http://schemas.openxmlformats.org/officeDocument/2006/math" xmlns:v="urn:schemas-microsoft-com:vml" xmlns:wp14="http://schemas.microsoft.com/office/word/2010/wordprocessingDrawing" xmlns:wp="http://schemas.openxmlformats.org/drawingml/2006/wordprocessingDrawing" xmlns:w10="urn:schemas-microsoft-com:office:word" xmlns:w="http://schemas.openxmlformats.org/wordprocessingml/2006/main" xmlns:w14="http://schemas.microsoft.com/office/word/2010/wordml" xmlns:wpg="http://schemas.microsoft.com/office/word/2010/wordprocessingGroup" xmlns:wpi="http://schemas.microsoft.com/office/word/2010/wordprocessingInk" xmlns:wne="http://schemas.microsoft.com/office/word/2006/wordml" xmlns:wps="http://schemas.microsoft.com/office/word/2010/wordprocessingShape" mc:Ignorable="w14 wp14">
+<w:footnotes xmlns:wpc="http://schemas.microsoft.com/office/word/2010/wordprocessingCanvas" xmlns:mo="http://schemas.microsoft.com/office/mac/office/2008/main" xmlns:mc="http://schemas.openxmlformats.org/markup-compatibility/2006" xmlns:mv="urn:schemas-microsoft-com:mac:vml" xmlns:o="urn:schemas-microsoft-com:office:office" xmlns:r="http://schemas.openxmlformats.org/officeDocument/2006/relationships" xmlns:m="http://schemas.openxmlformats.org/officeDocument/2006/math" xmlns:v="urn:schemas-microsoft-com:vml" xmlns:wp14="http://schemas.microsoft.com/office/word/2010/wordprocessingDrawing" xmlns:wp="http://schemas.openxmlformats.org/drawingml/2006/wordprocessingDrawing" xmlns:w10="urn:schemas-microsoft-com:office:word" xmlns:w="http://schemas.openxmlformats.org/wordprocessingml/2006/main" xmlns:w14="http://schemas.microsoft.com/office/word/2010/wordml" xmlns:w15="http://schemas.microsoft.com/office/word/2012/wordml" xmlns:wpg="http://schemas.microsoft.com/office/word/2010/wordprocessingGroup" xmlns:wpi="http://schemas.microsoft.com/office/word/2010/wordprocessingInk" xmlns:wne="http://schemas.microsoft.com/office/word/2006/wordml" xmlns:wps="http://schemas.microsoft.com/office/word/2010/wordprocessingShape" mc:Ignorable="w14 w15 wp14">
   <w:footnote w:type="separator" w:id="-1">
     <w:p>
       <w:r>
@@ -4047,7 +3998,7 @@
 </file>
 
 <file path=word/header1.xml><?xml version="1.0" encoding="utf-8"?>
-<w:hdr xmlns:wpc="http://schemas.microsoft.com/office/word/2010/wordprocessingCanvas" xmlns:mc="http://schemas.openxmlformats.org/markup-compatibility/2006" xmlns:o="urn:schemas-microsoft-com:office:office" xmlns:r="http://schemas.openxmlformats.org/officeDocument/2006/relationships" xmlns:m="http://schemas.openxmlformats.org/officeDocument/2006/math" xmlns:v="urn:schemas-microsoft-com:vml" xmlns:wp14="http://schemas.microsoft.com/office/word/2010/wordprocessingDrawing" xmlns:wp="http://schemas.openxmlformats.org/drawingml/2006/wordprocessingDrawing" xmlns:w10="urn:schemas-microsoft-com:office:word" xmlns:w="http://schemas.openxmlformats.org/wordprocessingml/2006/main" xmlns:w14="http://schemas.microsoft.com/office/word/2010/wordml" xmlns:wpg="http://schemas.microsoft.com/office/word/2010/wordprocessingGroup" xmlns:wpi="http://schemas.microsoft.com/office/word/2010/wordprocessingInk" xmlns:wne="http://schemas.microsoft.com/office/word/2006/wordml" xmlns:wps="http://schemas.microsoft.com/office/word/2010/wordprocessingShape" mc:Ignorable="w14 wp14">
+<w:hdr xmlns:wpc="http://schemas.microsoft.com/office/word/2010/wordprocessingCanvas" xmlns:mo="http://schemas.microsoft.com/office/mac/office/2008/main" xmlns:mc="http://schemas.openxmlformats.org/markup-compatibility/2006" xmlns:mv="urn:schemas-microsoft-com:mac:vml" xmlns:o="urn:schemas-microsoft-com:office:office" xmlns:r="http://schemas.openxmlformats.org/officeDocument/2006/relationships" xmlns:m="http://schemas.openxmlformats.org/officeDocument/2006/math" xmlns:v="urn:schemas-microsoft-com:vml" xmlns:wp14="http://schemas.microsoft.com/office/word/2010/wordprocessingDrawing" xmlns:wp="http://schemas.openxmlformats.org/drawingml/2006/wordprocessingDrawing" xmlns:w10="urn:schemas-microsoft-com:office:word" xmlns:w="http://schemas.openxmlformats.org/wordprocessingml/2006/main" xmlns:w14="http://schemas.microsoft.com/office/word/2010/wordml" xmlns:w15="http://schemas.microsoft.com/office/word/2012/wordml" xmlns:wpg="http://schemas.microsoft.com/office/word/2010/wordprocessingGroup" xmlns:wpi="http://schemas.microsoft.com/office/word/2010/wordprocessingInk" xmlns:wne="http://schemas.microsoft.com/office/word/2006/wordml" xmlns:wps="http://schemas.microsoft.com/office/word/2010/wordprocessingShape" mc:Ignorable="w14 w15 wp14">
   <w:p>
     <w:pPr>
       <w:pStyle w:val="Header"/>
@@ -4119,7 +4070,7 @@
 </file>
 
 <file path=word/numbering.xml><?xml version="1.0" encoding="utf-8"?>
-<w:numbering xmlns:wpc="http://schemas.microsoft.com/office/word/2010/wordprocessingCanvas" xmlns:mc="http://schemas.openxmlformats.org/markup-compatibility/2006" xmlns:o="urn:schemas-microsoft-com:office:office" xmlns:r="http://schemas.openxmlformats.org/officeDocument/2006/relationships" xmlns:m="http://schemas.openxmlformats.org/officeDocument/2006/math" xmlns:v="urn:schemas-microsoft-com:vml" xmlns:wp14="http://schemas.microsoft.com/office/word/2010/wordprocessingDrawing" xmlns:wp="http://schemas.openxmlformats.org/drawingml/2006/wordprocessingDrawing" xmlns:w10="urn:schemas-microsoft-com:office:word" xmlns:w="http://schemas.openxmlformats.org/wordprocessingml/2006/main" xmlns:w14="http://schemas.microsoft.com/office/word/2010/wordml" xmlns:wpg="http://schemas.microsoft.com/office/word/2010/wordprocessingGroup" xmlns:wpi="http://schemas.microsoft.com/office/word/2010/wordprocessingInk" xmlns:wne="http://schemas.microsoft.com/office/word/2006/wordml" xmlns:wps="http://schemas.microsoft.com/office/word/2010/wordprocessingShape" mc:Ignorable="w14 wp14">
+<w:numbering xmlns:wpc="http://schemas.microsoft.com/office/word/2010/wordprocessingCanvas" xmlns:mo="http://schemas.microsoft.com/office/mac/office/2008/main" xmlns:mc="http://schemas.openxmlformats.org/markup-compatibility/2006" xmlns:mv="urn:schemas-microsoft-com:mac:vml" xmlns:o="urn:schemas-microsoft-com:office:office" xmlns:r="http://schemas.openxmlformats.org/officeDocument/2006/relationships" xmlns:m="http://schemas.openxmlformats.org/officeDocument/2006/math" xmlns:v="urn:schemas-microsoft-com:vml" xmlns:wp14="http://schemas.microsoft.com/office/word/2010/wordprocessingDrawing" xmlns:wp="http://schemas.openxmlformats.org/drawingml/2006/wordprocessingDrawing" xmlns:w10="urn:schemas-microsoft-com:office:word" xmlns:w="http://schemas.openxmlformats.org/wordprocessingml/2006/main" xmlns:w14="http://schemas.microsoft.com/office/word/2010/wordml" xmlns:w15="http://schemas.microsoft.com/office/word/2012/wordml" xmlns:wpg="http://schemas.microsoft.com/office/word/2010/wordprocessingGroup" xmlns:wpi="http://schemas.microsoft.com/office/word/2010/wordprocessingInk" xmlns:wne="http://schemas.microsoft.com/office/word/2006/wordml" xmlns:wps="http://schemas.microsoft.com/office/word/2010/wordprocessingShape" mc:Ignorable="w14 w15 wp14">
   <w:abstractNum w:abstractNumId="0">
     <w:nsid w:val="FFFFFF1D"/>
     <w:multiLevelType w:val="multilevel"/>
@@ -6215,7 +6166,7 @@
 </file>
 
 <file path=word/styles.xml><?xml version="1.0" encoding="utf-8"?>
-<w:styles xmlns:mc="http://schemas.openxmlformats.org/markup-compatibility/2006" xmlns:r="http://schemas.openxmlformats.org/officeDocument/2006/relationships" xmlns:w="http://schemas.openxmlformats.org/wordprocessingml/2006/main" xmlns:w14="http://schemas.microsoft.com/office/word/2010/wordml" mc:Ignorable="w14">
+<w:styles xmlns:mc="http://schemas.openxmlformats.org/markup-compatibility/2006" xmlns:r="http://schemas.openxmlformats.org/officeDocument/2006/relationships" xmlns:w="http://schemas.openxmlformats.org/wordprocessingml/2006/main" xmlns:w14="http://schemas.microsoft.com/office/word/2010/wordml" xmlns:w15="http://schemas.microsoft.com/office/word/2012/wordml" mc:Ignorable="w14 w15">
   <w:docDefaults>
     <w:rPrDefault>
       <w:rPr>
@@ -6225,7 +6176,7 @@
     </w:rPrDefault>
     <w:pPrDefault/>
   </w:docDefaults>
-  <w:latentStyles w:defLockedState="0" w:defUIPriority="0" w:defSemiHidden="0" w:defUnhideWhenUsed="0" w:defQFormat="0" w:count="267">
+  <w:latentStyles w:defLockedState="0" w:defUIPriority="0" w:defSemiHidden="0" w:defUnhideWhenUsed="0" w:defQFormat="0" w:count="382">
     <w:lsdException w:name="Normal" w:qFormat="1"/>
     <w:lsdException w:name="heading 1" w:qFormat="1"/>
     <w:lsdException w:name="heading 2" w:qFormat="1"/>
@@ -6236,12 +6187,91 @@
     <w:lsdException w:name="heading 7" w:semiHidden="1" w:unhideWhenUsed="1" w:qFormat="1"/>
     <w:lsdException w:name="heading 8" w:semiHidden="1" w:unhideWhenUsed="1" w:qFormat="1"/>
     <w:lsdException w:name="heading 9" w:semiHidden="1" w:unhideWhenUsed="1" w:qFormat="1"/>
+    <w:lsdException w:name="index 1" w:semiHidden="1" w:unhideWhenUsed="1"/>
+    <w:lsdException w:name="index 2" w:semiHidden="1" w:unhideWhenUsed="1"/>
+    <w:lsdException w:name="index 3" w:semiHidden="1" w:unhideWhenUsed="1"/>
+    <w:lsdException w:name="index 4" w:semiHidden="1" w:unhideWhenUsed="1"/>
+    <w:lsdException w:name="index 5" w:semiHidden="1" w:unhideWhenUsed="1"/>
+    <w:lsdException w:name="index 6" w:semiHidden="1" w:unhideWhenUsed="1"/>
+    <w:lsdException w:name="index 7" w:semiHidden="1" w:unhideWhenUsed="1"/>
+    <w:lsdException w:name="index 8" w:semiHidden="1" w:unhideWhenUsed="1"/>
+    <w:lsdException w:name="index 9" w:semiHidden="1" w:unhideWhenUsed="1"/>
+    <w:lsdException w:name="toc 1" w:semiHidden="1" w:unhideWhenUsed="1"/>
+    <w:lsdException w:name="toc 2" w:semiHidden="1" w:unhideWhenUsed="1"/>
+    <w:lsdException w:name="toc 3" w:semiHidden="1" w:unhideWhenUsed="1"/>
+    <w:lsdException w:name="toc 4" w:semiHidden="1" w:unhideWhenUsed="1"/>
+    <w:lsdException w:name="toc 5" w:semiHidden="1" w:unhideWhenUsed="1"/>
+    <w:lsdException w:name="toc 6" w:semiHidden="1" w:unhideWhenUsed="1"/>
+    <w:lsdException w:name="toc 7" w:semiHidden="1" w:unhideWhenUsed="1"/>
+    <w:lsdException w:name="toc 8" w:semiHidden="1" w:unhideWhenUsed="1"/>
+    <w:lsdException w:name="toc 9" w:semiHidden="1" w:unhideWhenUsed="1"/>
+    <w:lsdException w:name="Normal Indent" w:semiHidden="1" w:unhideWhenUsed="1"/>
+    <w:lsdException w:name="footnote text" w:semiHidden="1" w:unhideWhenUsed="1"/>
+    <w:lsdException w:name="annotation text" w:semiHidden="1" w:unhideWhenUsed="1"/>
+    <w:lsdException w:name="header" w:semiHidden="1" w:unhideWhenUsed="1"/>
+    <w:lsdException w:name="footer" w:semiHidden="1" w:unhideWhenUsed="1"/>
+    <w:lsdException w:name="index heading" w:semiHidden="1" w:unhideWhenUsed="1"/>
     <w:lsdException w:name="caption" w:semiHidden="1" w:unhideWhenUsed="1" w:qFormat="1"/>
+    <w:lsdException w:name="table of figures" w:semiHidden="1" w:unhideWhenUsed="1"/>
+    <w:lsdException w:name="envelope address" w:semiHidden="1" w:unhideWhenUsed="1"/>
+    <w:lsdException w:name="envelope return" w:semiHidden="1" w:unhideWhenUsed="1"/>
+    <w:lsdException w:name="footnote reference" w:semiHidden="1" w:unhideWhenUsed="1"/>
+    <w:lsdException w:name="annotation reference" w:semiHidden="1" w:unhideWhenUsed="1"/>
+    <w:lsdException w:name="line number" w:semiHidden="1" w:unhideWhenUsed="1"/>
+    <w:lsdException w:name="page number" w:semiHidden="1" w:unhideWhenUsed="1"/>
+    <w:lsdException w:name="endnote reference" w:semiHidden="1" w:unhideWhenUsed="1"/>
+    <w:lsdException w:name="endnote text" w:semiHidden="1" w:unhideWhenUsed="1"/>
+    <w:lsdException w:name="table of authorities" w:semiHidden="1" w:unhideWhenUsed="1"/>
+    <w:lsdException w:name="macro" w:semiHidden="1" w:unhideWhenUsed="1"/>
+    <w:lsdException w:name="toa heading" w:semiHidden="1" w:unhideWhenUsed="1"/>
+    <w:lsdException w:name="List Bullet" w:semiHidden="1" w:unhideWhenUsed="1"/>
+    <w:lsdException w:name="List Number" w:semiHidden="1" w:unhideWhenUsed="1"/>
+    <w:lsdException w:name="List Number 5" w:semiHidden="1" w:unhideWhenUsed="1"/>
     <w:lsdException w:name="Title" w:qFormat="1"/>
+    <w:lsdException w:name="Closing" w:semiHidden="1" w:unhideWhenUsed="1"/>
+    <w:lsdException w:name="Signature" w:semiHidden="1" w:unhideWhenUsed="1"/>
+    <w:lsdException w:name="Default Paragraph Font" w:semiHidden="1" w:unhideWhenUsed="1"/>
+    <w:lsdException w:name="Body Text" w:semiHidden="1" w:unhideWhenUsed="1"/>
+    <w:lsdException w:name="Body Text Indent" w:semiHidden="1" w:unhideWhenUsed="1"/>
+    <w:lsdException w:name="List Continue" w:semiHidden="1" w:unhideWhenUsed="1"/>
+    <w:lsdException w:name="List Continue 2" w:semiHidden="1" w:unhideWhenUsed="1"/>
+    <w:lsdException w:name="List Continue 3" w:semiHidden="1" w:unhideWhenUsed="1"/>
+    <w:lsdException w:name="List Continue 4" w:semiHidden="1" w:unhideWhenUsed="1"/>
+    <w:lsdException w:name="List Continue 5" w:semiHidden="1" w:unhideWhenUsed="1"/>
+    <w:lsdException w:name="Message Header" w:semiHidden="1" w:unhideWhenUsed="1"/>
     <w:lsdException w:name="Subtitle" w:qFormat="1"/>
+    <w:lsdException w:name="Salutation" w:semiHidden="1" w:unhideWhenUsed="1"/>
+    <w:lsdException w:name="Date" w:semiHidden="1" w:unhideWhenUsed="1"/>
+    <w:lsdException w:name="Body Text First Indent" w:semiHidden="1" w:unhideWhenUsed="1"/>
+    <w:lsdException w:name="Body Text First Indent 2" w:semiHidden="1" w:unhideWhenUsed="1"/>
+    <w:lsdException w:name="Note Heading" w:semiHidden="1" w:unhideWhenUsed="1"/>
+    <w:lsdException w:name="Body Text 2" w:semiHidden="1" w:unhideWhenUsed="1"/>
+    <w:lsdException w:name="Hyperlink" w:semiHidden="1" w:unhideWhenUsed="1"/>
+    <w:lsdException w:name="FollowedHyperlink" w:semiHidden="1" w:unhideWhenUsed="1"/>
     <w:lsdException w:name="Strong" w:qFormat="1"/>
     <w:lsdException w:name="Emphasis" w:qFormat="1"/>
+    <w:lsdException w:name="Document Map" w:semiHidden="1" w:unhideWhenUsed="1"/>
+    <w:lsdException w:name="Plain Text" w:semiHidden="1" w:unhideWhenUsed="1"/>
+    <w:lsdException w:name="E-mail Signature" w:semiHidden="1" w:unhideWhenUsed="1"/>
+    <w:lsdException w:name="HTML Top of Form" w:semiHidden="1" w:unhideWhenUsed="1"/>
+    <w:lsdException w:name="HTML Bottom of Form" w:semiHidden="1" w:unhideWhenUsed="1"/>
+    <w:lsdException w:name="Normal (Web)" w:semiHidden="1" w:unhideWhenUsed="1"/>
+    <w:lsdException w:name="HTML Acronym" w:semiHidden="1" w:unhideWhenUsed="1"/>
+    <w:lsdException w:name="HTML Address" w:semiHidden="1" w:unhideWhenUsed="1"/>
+    <w:lsdException w:name="HTML Cite" w:semiHidden="1" w:unhideWhenUsed="1"/>
+    <w:lsdException w:name="HTML Code" w:semiHidden="1" w:unhideWhenUsed="1"/>
+    <w:lsdException w:name="HTML Definition" w:semiHidden="1" w:unhideWhenUsed="1"/>
+    <w:lsdException w:name="HTML Keyboard" w:semiHidden="1" w:unhideWhenUsed="1"/>
+    <w:lsdException w:name="HTML Preformatted" w:semiHidden="1" w:unhideWhenUsed="1"/>
+    <w:lsdException w:name="HTML Sample" w:semiHidden="1" w:unhideWhenUsed="1"/>
+    <w:lsdException w:name="HTML Typewriter" w:semiHidden="1" w:unhideWhenUsed="1"/>
+    <w:lsdException w:name="HTML Variable" w:semiHidden="1" w:unhideWhenUsed="1"/>
     <w:lsdException w:name="Normal Table" w:semiHidden="1" w:unhideWhenUsed="1"/>
+    <w:lsdException w:name="annotation subject" w:semiHidden="1" w:unhideWhenUsed="1"/>
+    <w:lsdException w:name="No List" w:semiHidden="1" w:unhideWhenUsed="1"/>
+    <w:lsdException w:name="Outline List 1" w:semiHidden="1" w:unhideWhenUsed="1"/>
+    <w:lsdException w:name="Outline List 2" w:semiHidden="1" w:unhideWhenUsed="1"/>
+    <w:lsdException w:name="Outline List 3" w:semiHidden="1" w:unhideWhenUsed="1"/>
     <w:lsdException w:name="Table Simple 1" w:semiHidden="1" w:unhideWhenUsed="1"/>
     <w:lsdException w:name="Table Simple 2" w:semiHidden="1" w:unhideWhenUsed="1"/>
     <w:lsdException w:name="Table Simple 3" w:semiHidden="1" w:unhideWhenUsed="1"/>
@@ -6284,7 +6314,15 @@
     <w:lsdException w:name="Table Web 1" w:semiHidden="1" w:unhideWhenUsed="1"/>
     <w:lsdException w:name="Table Web 2" w:semiHidden="1" w:unhideWhenUsed="1"/>
     <w:lsdException w:name="Table Web 3" w:semiHidden="1" w:unhideWhenUsed="1"/>
+    <w:lsdException w:name="Balloon Text" w:semiHidden="1" w:unhideWhenUsed="1"/>
     <w:lsdException w:name="Table Theme" w:semiHidden="1" w:unhideWhenUsed="1"/>
+    <w:lsdException w:name="Note Level 1" w:semiHidden="1" w:unhideWhenUsed="1"/>
+    <w:lsdException w:name="Note Level 2" w:semiHidden="1" w:unhideWhenUsed="1"/>
+    <w:lsdException w:name="Note Level 3" w:semiHidden="1" w:unhideWhenUsed="1"/>
+    <w:lsdException w:name="Note Level 4" w:semiHidden="1" w:unhideWhenUsed="1"/>
+    <w:lsdException w:name="Note Level 5" w:semiHidden="1" w:unhideWhenUsed="1"/>
+    <w:lsdException w:name="Note Level 6" w:semiHidden="1" w:unhideWhenUsed="1"/>
+    <w:lsdException w:name="Note Level 7" w:semiHidden="1" w:unhideWhenUsed="1"/>
     <w:lsdException w:name="Placeholder Text" w:uiPriority="67"/>
     <w:lsdException w:name="No Spacing" w:uiPriority="68"/>
     <w:lsdException w:name="Light Shading" w:uiPriority="69"/>
@@ -6307,7 +6345,7 @@
     <w:lsdException w:name="Medium Shading 1 Accent 1" w:uiPriority="68"/>
     <w:lsdException w:name="Medium Shading 2 Accent 1" w:uiPriority="69"/>
     <w:lsdException w:name="Medium List 1 Accent 1" w:uiPriority="70"/>
-    <w:lsdException w:name="Revision" w:uiPriority="71"/>
+    <w:lsdException w:name="Revision" w:semiHidden="1" w:uiPriority="71"/>
     <w:lsdException w:name="List Paragraph" w:uiPriority="72"/>
     <w:lsdException w:name="Quote" w:uiPriority="73"/>
     <w:lsdException w:name="Intense Quote" w:uiPriority="60"/>
@@ -6396,6 +6434,112 @@
     <w:lsdException w:name="Book Title" w:uiPriority="33" w:qFormat="1"/>
     <w:lsdException w:name="Bibliography" w:semiHidden="1" w:uiPriority="37" w:unhideWhenUsed="1"/>
     <w:lsdException w:name="TOC Heading" w:semiHidden="1" w:uiPriority="39" w:unhideWhenUsed="1" w:qFormat="1"/>
+    <w:lsdException w:name="Plain Table 1" w:uiPriority="41"/>
+    <w:lsdException w:name="Plain Table 2" w:uiPriority="42"/>
+    <w:lsdException w:name="Plain Table 3" w:uiPriority="43"/>
+    <w:lsdException w:name="Plain Table 4" w:uiPriority="44"/>
+    <w:lsdException w:name="Plain Table 5" w:uiPriority="45"/>
+    <w:lsdException w:name="Grid Table Light" w:uiPriority="40"/>
+    <w:lsdException w:name="Grid Table 1 Light" w:uiPriority="46"/>
+    <w:lsdException w:name="Grid Table 2" w:uiPriority="47"/>
+    <w:lsdException w:name="Grid Table 3" w:uiPriority="48"/>
+    <w:lsdException w:name="Grid Table 4" w:uiPriority="49"/>
+    <w:lsdException w:name="Grid Table 5 Dark" w:uiPriority="50"/>
+    <w:lsdException w:name="Grid Table 6 Colorful" w:uiPriority="51"/>
+    <w:lsdException w:name="Grid Table 7 Colorful" w:uiPriority="52"/>
+    <w:lsdException w:name="Grid Table 1 Light Accent 1" w:uiPriority="46"/>
+    <w:lsdException w:name="Grid Table 2 Accent 1" w:uiPriority="47"/>
+    <w:lsdException w:name="Grid Table 3 Accent 1" w:uiPriority="48"/>
+    <w:lsdException w:name="Grid Table 4 Accent 1" w:uiPriority="49"/>
+    <w:lsdException w:name="Grid Table 5 Dark Accent 1" w:uiPriority="50"/>
+    <w:lsdException w:name="Grid Table 6 Colorful Accent 1" w:uiPriority="51"/>
+    <w:lsdException w:name="Grid Table 7 Colorful Accent 1" w:uiPriority="52"/>
+    <w:lsdException w:name="Grid Table 1 Light Accent 2" w:uiPriority="46"/>
+    <w:lsdException w:name="Grid Table 2 Accent 2" w:uiPriority="47"/>
+    <w:lsdException w:name="Grid Table 3 Accent 2" w:uiPriority="48"/>
+    <w:lsdException w:name="Grid Table 4 Accent 2" w:uiPriority="49"/>
+    <w:lsdException w:name="Grid Table 5 Dark Accent 2" w:uiPriority="50"/>
+    <w:lsdException w:name="Grid Table 6 Colorful Accent 2" w:uiPriority="51"/>
+    <w:lsdException w:name="Grid Table 7 Colorful Accent 2" w:uiPriority="52"/>
+    <w:lsdException w:name="Grid Table 1 Light Accent 3" w:uiPriority="46"/>
+    <w:lsdException w:name="Grid Table 2 Accent 3" w:uiPriority="47"/>
+    <w:lsdException w:name="Grid Table 3 Accent 3" w:uiPriority="48"/>
+    <w:lsdException w:name="Grid Table 4 Accent 3" w:uiPriority="49"/>
+    <w:lsdException w:name="Grid Table 5 Dark Accent 3" w:uiPriority="50"/>
+    <w:lsdException w:name="Grid Table 6 Colorful Accent 3" w:uiPriority="51"/>
+    <w:lsdException w:name="Grid Table 7 Colorful Accent 3" w:uiPriority="52"/>
+    <w:lsdException w:name="Grid Table 1 Light Accent 4" w:uiPriority="46"/>
+    <w:lsdException w:name="Grid Table 2 Accent 4" w:uiPriority="47"/>
+    <w:lsdException w:name="Grid Table 3 Accent 4" w:uiPriority="48"/>
+    <w:lsdException w:name="Grid Table 4 Accent 4" w:uiPriority="49"/>
+    <w:lsdException w:name="Grid Table 5 Dark Accent 4" w:uiPriority="50"/>
+    <w:lsdException w:name="Grid Table 6 Colorful Accent 4" w:uiPriority="51"/>
+    <w:lsdException w:name="Grid Table 7 Colorful Accent 4" w:uiPriority="52"/>
+    <w:lsdException w:name="Grid Table 1 Light Accent 5" w:uiPriority="46"/>
+    <w:lsdException w:name="Grid Table 2 Accent 5" w:uiPriority="47"/>
+    <w:lsdException w:name="Grid Table 3 Accent 5" w:uiPriority="48"/>
+    <w:lsdException w:name="Grid Table 4 Accent 5" w:uiPriority="49"/>
+    <w:lsdException w:name="Grid Table 5 Dark Accent 5" w:uiPriority="50"/>
+    <w:lsdException w:name="Grid Table 6 Colorful Accent 5" w:uiPriority="51"/>
+    <w:lsdException w:name="Grid Table 7 Colorful Accent 5" w:uiPriority="52"/>
+    <w:lsdException w:name="Grid Table 1 Light Accent 6" w:uiPriority="46"/>
+    <w:lsdException w:name="Grid Table 2 Accent 6" w:uiPriority="47"/>
+    <w:lsdException w:name="Grid Table 3 Accent 6" w:uiPriority="48"/>
+    <w:lsdException w:name="Grid Table 4 Accent 6" w:uiPriority="49"/>
+    <w:lsdException w:name="Grid Table 5 Dark Accent 6" w:uiPriority="50"/>
+    <w:lsdException w:name="Grid Table 6 Colorful Accent 6" w:uiPriority="51"/>
+    <w:lsdException w:name="Grid Table 7 Colorful Accent 6" w:uiPriority="52"/>
+    <w:lsdException w:name="List Table 1 Light" w:uiPriority="46"/>
+    <w:lsdException w:name="List Table 2" w:uiPriority="47"/>
+    <w:lsdException w:name="List Table 3" w:uiPriority="48"/>
+    <w:lsdException w:name="List Table 4" w:uiPriority="49"/>
+    <w:lsdException w:name="List Table 5 Dark" w:uiPriority="50"/>
+    <w:lsdException w:name="List Table 6 Colorful" w:uiPriority="51"/>
+    <w:lsdException w:name="List Table 7 Colorful" w:uiPriority="52"/>
+    <w:lsdException w:name="List Table 1 Light Accent 1" w:uiPriority="46"/>
+    <w:lsdException w:name="List Table 2 Accent 1" w:uiPriority="47"/>
+    <w:lsdException w:name="List Table 3 Accent 1" w:uiPriority="48"/>
+    <w:lsdException w:name="List Table 4 Accent 1" w:uiPriority="49"/>
+    <w:lsdException w:name="List Table 5 Dark Accent 1" w:uiPriority="50"/>
+    <w:lsdException w:name="List Table 6 Colorful Accent 1" w:uiPriority="51"/>
+    <w:lsdException w:name="List Table 7 Colorful Accent 1" w:uiPriority="52"/>
+    <w:lsdException w:name="List Table 1 Light Accent 2" w:uiPriority="46"/>
+    <w:lsdException w:name="List Table 2 Accent 2" w:uiPriority="47"/>
+    <w:lsdException w:name="List Table 3 Accent 2" w:uiPriority="48"/>
+    <w:lsdException w:name="List Table 4 Accent 2" w:uiPriority="49"/>
+    <w:lsdException w:name="List Table 5 Dark Accent 2" w:uiPriority="50"/>
+    <w:lsdException w:name="List Table 6 Colorful Accent 2" w:uiPriority="51"/>
+    <w:lsdException w:name="List Table 7 Colorful Accent 2" w:uiPriority="52"/>
+    <w:lsdException w:name="List Table 1 Light Accent 3" w:uiPriority="46"/>
+    <w:lsdException w:name="List Table 2 Accent 3" w:uiPriority="47"/>
+    <w:lsdException w:name="List Table 3 Accent 3" w:uiPriority="48"/>
+    <w:lsdException w:name="List Table 4 Accent 3" w:uiPriority="49"/>
+    <w:lsdException w:name="List Table 5 Dark Accent 3" w:uiPriority="50"/>
+    <w:lsdException w:name="List Table 6 Colorful Accent 3" w:uiPriority="51"/>
+    <w:lsdException w:name="List Table 7 Colorful Accent 3" w:uiPriority="52"/>
+    <w:lsdException w:name="List Table 1 Light Accent 4" w:uiPriority="46"/>
+    <w:lsdException w:name="List Table 2 Accent 4" w:uiPriority="47"/>
+    <w:lsdException w:name="List Table 3 Accent 4" w:uiPriority="48"/>
+    <w:lsdException w:name="List Table 4 Accent 4" w:uiPriority="49"/>
+    <w:lsdException w:name="List Table 5 Dark Accent 4" w:uiPriority="50"/>
+    <w:lsdException w:name="List Table 6 Colorful Accent 4" w:uiPriority="51"/>
+    <w:lsdException w:name="List Table 7 Colorful Accent 4" w:uiPriority="52"/>
+    <w:lsdException w:name="List Table 1 Light Accent 5" w:uiPriority="46"/>
+    <w:lsdException w:name="List Table 2 Accent 5" w:uiPriority="47"/>
+    <w:lsdException w:name="List Table 3 Accent 5" w:uiPriority="48"/>
+    <w:lsdException w:name="List Table 4 Accent 5" w:uiPriority="49"/>
+    <w:lsdException w:name="List Table 5 Dark Accent 5" w:uiPriority="50"/>
+    <w:lsdException w:name="List Table 6 Colorful Accent 5" w:uiPriority="51"/>
+    <w:lsdException w:name="List Table 7 Colorful Accent 5" w:uiPriority="52"/>
+    <w:lsdException w:name="List Table 1 Light Accent 6" w:uiPriority="46"/>
+    <w:lsdException w:name="List Table 2 Accent 6" w:uiPriority="47"/>
+    <w:lsdException w:name="List Table 3 Accent 6" w:uiPriority="48"/>
+    <w:lsdException w:name="List Table 4 Accent 6" w:uiPriority="49"/>
+    <w:lsdException w:name="List Table 5 Dark Accent 6" w:uiPriority="50"/>
+    <w:lsdException w:name="List Table 6 Colorful Accent 6" w:uiPriority="51"/>
+    <w:lsdException w:name="List Table 7 Colorful Accent 6" w:uiPriority="52"/>
+    <w:lsdException w:name="Mention" w:semiHidden="1" w:uiPriority="99" w:unhideWhenUsed="1"/>
+    <w:lsdException w:name="Smart Hyperlink" w:semiHidden="1" w:uiPriority="99" w:unhideWhenUsed="1"/>
   </w:latentStyles>
   <w:style w:type="paragraph" w:default="1" w:styleId="Normal">
     <w:name w:val="Normal"/>
@@ -6566,6 +6710,7 @@
     <w:basedOn w:val="TableNormal"/>
     <w:rsid w:val="00D92187"/>
     <w:tblPr>
+      <w:tblInd w:w="0" w:type="dxa"/>
       <w:tblBorders>
         <w:top w:val="single" w:sz="4" w:space="0" w:color="auto"/>
         <w:left w:val="single" w:sz="4" w:space="0" w:color="auto"/>
@@ -6574,381 +6719,12 @@
         <w:insideH w:val="single" w:sz="4" w:space="0" w:color="auto"/>
         <w:insideV w:val="single" w:sz="4" w:space="0" w:color="auto"/>
       </w:tblBorders>
-    </w:tblPr>
-  </w:style>
-  <w:style w:type="character" w:customStyle="1" w:styleId="Heading2Char">
-    <w:name w:val="Heading 2 Char"/>
-    <w:basedOn w:val="DefaultParagraphFont"/>
-    <w:link w:val="Heading2"/>
-    <w:rsid w:val="00045D59"/>
-    <w:rPr>
-      <w:rFonts w:ascii="CG Times" w:hAnsi="CG Times"/>
-      <w:b/>
-    </w:rPr>
-  </w:style>
-</w:styles>
-</file>
-
-<file path=word/stylesWithEffects.xml><?xml version="1.0" encoding="utf-8"?>
-<w:styles xmlns:wpc="http://schemas.microsoft.com/office/word/2010/wordprocessingCanvas" xmlns:mc="http://schemas.openxmlformats.org/markup-compatibility/2006" xmlns:o="urn:schemas-microsoft-com:office:office" xmlns:r="http://schemas.openxmlformats.org/officeDocument/2006/relationships" xmlns:m="http://schemas.openxmlformats.org/officeDocument/2006/math" xmlns:v="urn:schemas-microsoft-com:vml" xmlns:wp14="http://schemas.microsoft.com/office/word/2010/wordprocessingDrawing" xmlns:wp="http://schemas.openxmlformats.org/drawingml/2006/wordprocessingDrawing" xmlns:w10="urn:schemas-microsoft-com:office:word" xmlns:w="http://schemas.openxmlformats.org/wordprocessingml/2006/main" xmlns:w14="http://schemas.microsoft.com/office/word/2010/wordml" xmlns:wpg="http://schemas.microsoft.com/office/word/2010/wordprocessingGroup" xmlns:wpi="http://schemas.microsoft.com/office/word/2010/wordprocessingInk" xmlns:wne="http://schemas.microsoft.com/office/word/2006/wordml" xmlns:wps="http://schemas.microsoft.com/office/word/2010/wordprocessingShape" mc:Ignorable="w14 wp14">
-  <w:docDefaults>
-    <w:rPrDefault>
-      <w:rPr>
-        <w:rFonts w:ascii="Times New Roman" w:eastAsia="Times New Roman" w:hAnsi="Times New Roman" w:cs="Times New Roman"/>
-        <w:lang w:val="en-US" w:eastAsia="en-US" w:bidi="ar-SA"/>
-      </w:rPr>
-    </w:rPrDefault>
-    <w:pPrDefault/>
-  </w:docDefaults>
-  <w:latentStyles w:defLockedState="0" w:defUIPriority="0" w:defSemiHidden="0" w:defUnhideWhenUsed="0" w:defQFormat="0" w:count="267">
-    <w:lsdException w:name="Normal" w:qFormat="1"/>
-    <w:lsdException w:name="heading 1" w:qFormat="1"/>
-    <w:lsdException w:name="heading 2" w:qFormat="1"/>
-    <w:lsdException w:name="heading 3" w:semiHidden="1" w:unhideWhenUsed="1" w:qFormat="1"/>
-    <w:lsdException w:name="heading 4" w:semiHidden="1" w:unhideWhenUsed="1" w:qFormat="1"/>
-    <w:lsdException w:name="heading 5" w:semiHidden="1" w:unhideWhenUsed="1" w:qFormat="1"/>
-    <w:lsdException w:name="heading 6" w:semiHidden="1" w:unhideWhenUsed="1" w:qFormat="1"/>
-    <w:lsdException w:name="heading 7" w:semiHidden="1" w:unhideWhenUsed="1" w:qFormat="1"/>
-    <w:lsdException w:name="heading 8" w:semiHidden="1" w:unhideWhenUsed="1" w:qFormat="1"/>
-    <w:lsdException w:name="heading 9" w:semiHidden="1" w:unhideWhenUsed="1" w:qFormat="1"/>
-    <w:lsdException w:name="caption" w:semiHidden="1" w:unhideWhenUsed="1" w:qFormat="1"/>
-    <w:lsdException w:name="Title" w:qFormat="1"/>
-    <w:lsdException w:name="Subtitle" w:qFormat="1"/>
-    <w:lsdException w:name="Strong" w:qFormat="1"/>
-    <w:lsdException w:name="Emphasis" w:qFormat="1"/>
-    <w:lsdException w:name="Normal Table" w:semiHidden="1" w:unhideWhenUsed="1"/>
-    <w:lsdException w:name="Table Simple 1" w:semiHidden="1" w:unhideWhenUsed="1"/>
-    <w:lsdException w:name="Table Simple 2" w:semiHidden="1" w:unhideWhenUsed="1"/>
-    <w:lsdException w:name="Table Simple 3" w:semiHidden="1" w:unhideWhenUsed="1"/>
-    <w:lsdException w:name="Table Classic 1" w:semiHidden="1" w:unhideWhenUsed="1"/>
-    <w:lsdException w:name="Table Classic 2" w:semiHidden="1" w:unhideWhenUsed="1"/>
-    <w:lsdException w:name="Table Classic 3" w:semiHidden="1" w:unhideWhenUsed="1"/>
-    <w:lsdException w:name="Table Classic 4" w:semiHidden="1" w:unhideWhenUsed="1"/>
-    <w:lsdException w:name="Table Colorful 1" w:semiHidden="1" w:unhideWhenUsed="1"/>
-    <w:lsdException w:name="Table Colorful 2" w:semiHidden="1" w:unhideWhenUsed="1"/>
-    <w:lsdException w:name="Table Colorful 3" w:semiHidden="1" w:unhideWhenUsed="1"/>
-    <w:lsdException w:name="Table Columns 1" w:semiHidden="1" w:unhideWhenUsed="1"/>
-    <w:lsdException w:name="Table Columns 2" w:semiHidden="1" w:unhideWhenUsed="1"/>
-    <w:lsdException w:name="Table Columns 3" w:semiHidden="1" w:unhideWhenUsed="1"/>
-    <w:lsdException w:name="Table Columns 4" w:semiHidden="1" w:unhideWhenUsed="1"/>
-    <w:lsdException w:name="Table Columns 5" w:semiHidden="1" w:unhideWhenUsed="1"/>
-    <w:lsdException w:name="Table Grid 1" w:semiHidden="1" w:unhideWhenUsed="1"/>
-    <w:lsdException w:name="Table Grid 2" w:semiHidden="1" w:unhideWhenUsed="1"/>
-    <w:lsdException w:name="Table Grid 3" w:semiHidden="1" w:unhideWhenUsed="1"/>
-    <w:lsdException w:name="Table Grid 4" w:semiHidden="1" w:unhideWhenUsed="1"/>
-    <w:lsdException w:name="Table Grid 5" w:semiHidden="1" w:unhideWhenUsed="1"/>
-    <w:lsdException w:name="Table Grid 6" w:semiHidden="1" w:unhideWhenUsed="1"/>
-    <w:lsdException w:name="Table Grid 7" w:semiHidden="1" w:unhideWhenUsed="1"/>
-    <w:lsdException w:name="Table Grid 8" w:semiHidden="1" w:unhideWhenUsed="1"/>
-    <w:lsdException w:name="Table List 1" w:semiHidden="1" w:unhideWhenUsed="1"/>
-    <w:lsdException w:name="Table List 2" w:semiHidden="1" w:unhideWhenUsed="1"/>
-    <w:lsdException w:name="Table List 3" w:semiHidden="1" w:unhideWhenUsed="1"/>
-    <w:lsdException w:name="Table List 4" w:semiHidden="1" w:unhideWhenUsed="1"/>
-    <w:lsdException w:name="Table List 5" w:semiHidden="1" w:unhideWhenUsed="1"/>
-    <w:lsdException w:name="Table List 6" w:semiHidden="1" w:unhideWhenUsed="1"/>
-    <w:lsdException w:name="Table List 7" w:semiHidden="1" w:unhideWhenUsed="1"/>
-    <w:lsdException w:name="Table List 8" w:semiHidden="1" w:unhideWhenUsed="1"/>
-    <w:lsdException w:name="Table 3D effects 1" w:semiHidden="1" w:unhideWhenUsed="1"/>
-    <w:lsdException w:name="Table 3D effects 2" w:semiHidden="1" w:unhideWhenUsed="1"/>
-    <w:lsdException w:name="Table 3D effects 3" w:semiHidden="1" w:unhideWhenUsed="1"/>
-    <w:lsdException w:name="Table Contemporary" w:semiHidden="1" w:unhideWhenUsed="1"/>
-    <w:lsdException w:name="Table Elegant" w:semiHidden="1" w:unhideWhenUsed="1"/>
-    <w:lsdException w:name="Table Professional" w:semiHidden="1" w:unhideWhenUsed="1"/>
-    <w:lsdException w:name="Table Subtle 1" w:semiHidden="1" w:unhideWhenUsed="1"/>
-    <w:lsdException w:name="Table Subtle 2" w:semiHidden="1" w:unhideWhenUsed="1"/>
-    <w:lsdException w:name="Table Web 1" w:semiHidden="1" w:unhideWhenUsed="1"/>
-    <w:lsdException w:name="Table Web 2" w:semiHidden="1" w:unhideWhenUsed="1"/>
-    <w:lsdException w:name="Table Web 3" w:semiHidden="1" w:unhideWhenUsed="1"/>
-    <w:lsdException w:name="Table Theme" w:semiHidden="1" w:unhideWhenUsed="1"/>
-    <w:lsdException w:name="Placeholder Text" w:uiPriority="67"/>
-    <w:lsdException w:name="No Spacing" w:uiPriority="68"/>
-    <w:lsdException w:name="Light Shading" w:uiPriority="69"/>
-    <w:lsdException w:name="Light List" w:uiPriority="70"/>
-    <w:lsdException w:name="Light Grid" w:uiPriority="71"/>
-    <w:lsdException w:name="Medium Shading 1" w:uiPriority="72"/>
-    <w:lsdException w:name="Medium Shading 2" w:uiPriority="73"/>
-    <w:lsdException w:name="Medium List 1" w:uiPriority="60"/>
-    <w:lsdException w:name="Medium List 2" w:uiPriority="61"/>
-    <w:lsdException w:name="Medium Grid 1" w:uiPriority="62"/>
-    <w:lsdException w:name="Medium Grid 2" w:uiPriority="63"/>
-    <w:lsdException w:name="Medium Grid 3" w:uiPriority="64"/>
-    <w:lsdException w:name="Dark List" w:uiPriority="65"/>
-    <w:lsdException w:name="Colorful Shading" w:uiPriority="99"/>
-    <w:lsdException w:name="Colorful List" w:uiPriority="34" w:qFormat="1"/>
-    <w:lsdException w:name="Colorful Grid" w:uiPriority="29" w:qFormat="1"/>
-    <w:lsdException w:name="Light Shading Accent 1" w:uiPriority="30" w:qFormat="1"/>
-    <w:lsdException w:name="Light List Accent 1" w:uiPriority="66"/>
-    <w:lsdException w:name="Light Grid Accent 1" w:uiPriority="67"/>
-    <w:lsdException w:name="Medium Shading 1 Accent 1" w:uiPriority="68"/>
-    <w:lsdException w:name="Medium Shading 2 Accent 1" w:uiPriority="69"/>
-    <w:lsdException w:name="Medium List 1 Accent 1" w:uiPriority="70"/>
-    <w:lsdException w:name="Revision" w:uiPriority="71"/>
-    <w:lsdException w:name="List Paragraph" w:uiPriority="72"/>
-    <w:lsdException w:name="Quote" w:uiPriority="73"/>
-    <w:lsdException w:name="Intense Quote" w:uiPriority="60"/>
-    <w:lsdException w:name="Medium List 2 Accent 1" w:uiPriority="61"/>
-    <w:lsdException w:name="Medium Grid 1 Accent 1" w:uiPriority="62"/>
-    <w:lsdException w:name="Medium Grid 2 Accent 1" w:uiPriority="63"/>
-    <w:lsdException w:name="Medium Grid 3 Accent 1" w:uiPriority="64"/>
-    <w:lsdException w:name="Dark List Accent 1" w:uiPriority="65"/>
-    <w:lsdException w:name="Colorful Shading Accent 1" w:uiPriority="66"/>
-    <w:lsdException w:name="Colorful List Accent 1" w:uiPriority="67"/>
-    <w:lsdException w:name="Colorful Grid Accent 1" w:uiPriority="68"/>
-    <w:lsdException w:name="Light Shading Accent 2" w:uiPriority="69"/>
-    <w:lsdException w:name="Light List Accent 2" w:uiPriority="70"/>
-    <w:lsdException w:name="Light Grid Accent 2" w:uiPriority="71"/>
-    <w:lsdException w:name="Medium Shading 1 Accent 2" w:uiPriority="72"/>
-    <w:lsdException w:name="Medium Shading 2 Accent 2" w:uiPriority="73"/>
-    <w:lsdException w:name="Medium List 1 Accent 2" w:uiPriority="60"/>
-    <w:lsdException w:name="Medium List 2 Accent 2" w:uiPriority="61"/>
-    <w:lsdException w:name="Medium Grid 1 Accent 2" w:uiPriority="62"/>
-    <w:lsdException w:name="Medium Grid 2 Accent 2" w:uiPriority="63"/>
-    <w:lsdException w:name="Medium Grid 3 Accent 2" w:uiPriority="64"/>
-    <w:lsdException w:name="Dark List Accent 2" w:uiPriority="65"/>
-    <w:lsdException w:name="Colorful Shading Accent 2" w:uiPriority="66"/>
-    <w:lsdException w:name="Colorful List Accent 2" w:uiPriority="67"/>
-    <w:lsdException w:name="Colorful Grid Accent 2" w:uiPriority="68"/>
-    <w:lsdException w:name="Light Shading Accent 3" w:uiPriority="69"/>
-    <w:lsdException w:name="Light List Accent 3" w:uiPriority="70"/>
-    <w:lsdException w:name="Light Grid Accent 3" w:uiPriority="71"/>
-    <w:lsdException w:name="Medium Shading 1 Accent 3" w:uiPriority="72"/>
-    <w:lsdException w:name="Medium Shading 2 Accent 3" w:uiPriority="73"/>
-    <w:lsdException w:name="Medium List 1 Accent 3" w:uiPriority="60"/>
-    <w:lsdException w:name="Medium List 2 Accent 3" w:uiPriority="61"/>
-    <w:lsdException w:name="Medium Grid 1 Accent 3" w:uiPriority="62"/>
-    <w:lsdException w:name="Medium Grid 2 Accent 3" w:uiPriority="63"/>
-    <w:lsdException w:name="Medium Grid 3 Accent 3" w:uiPriority="64"/>
-    <w:lsdException w:name="Dark List Accent 3" w:uiPriority="65"/>
-    <w:lsdException w:name="Colorful Shading Accent 3" w:uiPriority="66"/>
-    <w:lsdException w:name="Colorful List Accent 3" w:uiPriority="67"/>
-    <w:lsdException w:name="Colorful Grid Accent 3" w:uiPriority="68"/>
-    <w:lsdException w:name="Light Shading Accent 4" w:uiPriority="69"/>
-    <w:lsdException w:name="Light List Accent 4" w:uiPriority="70"/>
-    <w:lsdException w:name="Light Grid Accent 4" w:uiPriority="71"/>
-    <w:lsdException w:name="Medium Shading 1 Accent 4" w:uiPriority="72"/>
-    <w:lsdException w:name="Medium Shading 2 Accent 4" w:uiPriority="73"/>
-    <w:lsdException w:name="Medium List 1 Accent 4" w:uiPriority="60"/>
-    <w:lsdException w:name="Medium List 2 Accent 4" w:uiPriority="61"/>
-    <w:lsdException w:name="Medium Grid 1 Accent 4" w:uiPriority="62"/>
-    <w:lsdException w:name="Medium Grid 2 Accent 4" w:uiPriority="63"/>
-    <w:lsdException w:name="Medium Grid 3 Accent 4" w:uiPriority="64"/>
-    <w:lsdException w:name="Dark List Accent 4" w:uiPriority="65"/>
-    <w:lsdException w:name="Colorful Shading Accent 4" w:uiPriority="66"/>
-    <w:lsdException w:name="Colorful List Accent 4" w:uiPriority="67"/>
-    <w:lsdException w:name="Colorful Grid Accent 4" w:uiPriority="68"/>
-    <w:lsdException w:name="Light Shading Accent 5" w:uiPriority="69"/>
-    <w:lsdException w:name="Light List Accent 5" w:uiPriority="70"/>
-    <w:lsdException w:name="Light Grid Accent 5" w:uiPriority="71"/>
-    <w:lsdException w:name="Medium Shading 1 Accent 5" w:uiPriority="72"/>
-    <w:lsdException w:name="Medium Shading 2 Accent 5" w:uiPriority="73"/>
-    <w:lsdException w:name="Medium List 1 Accent 5" w:uiPriority="60"/>
-    <w:lsdException w:name="Medium List 2 Accent 5" w:uiPriority="61"/>
-    <w:lsdException w:name="Medium Grid 1 Accent 5" w:uiPriority="62"/>
-    <w:lsdException w:name="Medium Grid 2 Accent 5" w:uiPriority="63"/>
-    <w:lsdException w:name="Medium Grid 3 Accent 5" w:uiPriority="64"/>
-    <w:lsdException w:name="Dark List Accent 5" w:uiPriority="65"/>
-    <w:lsdException w:name="Colorful Shading Accent 5" w:uiPriority="66"/>
-    <w:lsdException w:name="Colorful List Accent 5" w:uiPriority="67"/>
-    <w:lsdException w:name="Colorful Grid Accent 5" w:uiPriority="68"/>
-    <w:lsdException w:name="Light Shading Accent 6" w:uiPriority="69"/>
-    <w:lsdException w:name="Light List Accent 6" w:uiPriority="70"/>
-    <w:lsdException w:name="Light Grid Accent 6" w:uiPriority="71"/>
-    <w:lsdException w:name="Medium Shading 1 Accent 6" w:uiPriority="72"/>
-    <w:lsdException w:name="Medium Shading 2 Accent 6" w:uiPriority="73"/>
-    <w:lsdException w:name="Medium List 1 Accent 6" w:uiPriority="19" w:qFormat="1"/>
-    <w:lsdException w:name="Medium List 2 Accent 6" w:uiPriority="21" w:qFormat="1"/>
-    <w:lsdException w:name="Medium Grid 1 Accent 6" w:uiPriority="31" w:qFormat="1"/>
-    <w:lsdException w:name="Medium Grid 2 Accent 6" w:uiPriority="32" w:qFormat="1"/>
-    <w:lsdException w:name="Medium Grid 3 Accent 6" w:uiPriority="33" w:qFormat="1"/>
-    <w:lsdException w:name="Dark List Accent 6" w:uiPriority="37"/>
-    <w:lsdException w:name="Colorful Shading Accent 6" w:uiPriority="39" w:qFormat="1"/>
-    <w:lsdException w:name="Colorful List Accent 6" w:uiPriority="72"/>
-    <w:lsdException w:name="Colorful Grid Accent 6" w:uiPriority="73"/>
-    <w:lsdException w:name="Subtle Emphasis" w:uiPriority="19" w:qFormat="1"/>
-    <w:lsdException w:name="Intense Emphasis" w:uiPriority="21" w:qFormat="1"/>
-    <w:lsdException w:name="Subtle Reference" w:uiPriority="31" w:qFormat="1"/>
-    <w:lsdException w:name="Intense Reference" w:uiPriority="32" w:qFormat="1"/>
-    <w:lsdException w:name="Book Title" w:uiPriority="33" w:qFormat="1"/>
-    <w:lsdException w:name="Bibliography" w:semiHidden="1" w:uiPriority="37" w:unhideWhenUsed="1"/>
-    <w:lsdException w:name="TOC Heading" w:semiHidden="1" w:uiPriority="39" w:unhideWhenUsed="1" w:qFormat="1"/>
-  </w:latentStyles>
-  <w:style w:type="paragraph" w:default="1" w:styleId="Normal">
-    <w:name w:val="Normal"/>
-    <w:qFormat/>
-    <w:rPr>
-      <w:rFonts w:ascii="CG Times" w:hAnsi="CG Times"/>
-      <w:sz w:val="24"/>
-    </w:rPr>
-  </w:style>
-  <w:style w:type="paragraph" w:styleId="Heading1">
-    <w:name w:val="heading 1"/>
-    <w:basedOn w:val="Normal"/>
-    <w:next w:val="Normal"/>
-    <w:qFormat/>
-    <w:pPr>
-      <w:keepNext/>
-      <w:tabs>
-        <w:tab w:val="left" w:pos="3600"/>
-      </w:tabs>
-      <w:ind w:left="270"/>
-      <w:outlineLvl w:val="0"/>
-    </w:pPr>
-    <w:rPr>
-      <w:b/>
-    </w:rPr>
-  </w:style>
-  <w:style w:type="paragraph" w:styleId="Heading2">
-    <w:name w:val="heading 2"/>
-    <w:basedOn w:val="Normal"/>
-    <w:next w:val="Normal"/>
-    <w:link w:val="Heading2Char"/>
-    <w:qFormat/>
-    <w:pPr>
-      <w:keepNext/>
-      <w:spacing w:before="60" w:after="60"/>
-      <w:ind w:left="-108"/>
-      <w:jc w:val="center"/>
-      <w:outlineLvl w:val="1"/>
-    </w:pPr>
-    <w:rPr>
-      <w:b/>
-      <w:sz w:val="20"/>
-    </w:rPr>
-  </w:style>
-  <w:style w:type="character" w:default="1" w:styleId="DefaultParagraphFont">
-    <w:name w:val="Default Paragraph Font"/>
-    <w:uiPriority w:val="1"/>
-    <w:semiHidden/>
-    <w:unhideWhenUsed/>
-  </w:style>
-  <w:style w:type="table" w:default="1" w:styleId="TableNormal">
-    <w:name w:val="Normal Table"/>
-    <w:uiPriority w:val="99"/>
-    <w:semiHidden/>
-    <w:unhideWhenUsed/>
-    <w:tblPr>
-      <w:tblInd w:w="0" w:type="dxa"/>
       <w:tblCellMar>
         <w:top w:w="0" w:type="dxa"/>
         <w:left w:w="108" w:type="dxa"/>
         <w:bottom w:w="0" w:type="dxa"/>
         <w:right w:w="108" w:type="dxa"/>
       </w:tblCellMar>
-    </w:tblPr>
-  </w:style>
-  <w:style w:type="numbering" w:default="1" w:styleId="NoList">
-    <w:name w:val="No List"/>
-    <w:uiPriority w:val="99"/>
-    <w:semiHidden/>
-    <w:unhideWhenUsed/>
-  </w:style>
-  <w:style w:type="paragraph" w:styleId="Header">
-    <w:name w:val="header"/>
-    <w:basedOn w:val="Normal"/>
-    <w:pPr>
-      <w:tabs>
-        <w:tab w:val="center" w:pos="4320"/>
-        <w:tab w:val="right" w:pos="8640"/>
-      </w:tabs>
-    </w:pPr>
-  </w:style>
-  <w:style w:type="paragraph" w:styleId="Footer">
-    <w:name w:val="footer"/>
-    <w:basedOn w:val="Normal"/>
-    <w:pPr>
-      <w:tabs>
-        <w:tab w:val="center" w:pos="4320"/>
-        <w:tab w:val="right" w:pos="8640"/>
-      </w:tabs>
-    </w:pPr>
-  </w:style>
-  <w:style w:type="paragraph" w:styleId="TOC1">
-    <w:name w:val="toc 1"/>
-    <w:basedOn w:val="Normal"/>
-    <w:next w:val="Normal"/>
-    <w:autoRedefine/>
-    <w:semiHidden/>
-    <w:pPr>
-      <w:tabs>
-        <w:tab w:val="left" w:pos="1440"/>
-        <w:tab w:val="right" w:pos="10080"/>
-      </w:tabs>
-      <w:ind w:left="720" w:hanging="720"/>
-    </w:pPr>
-    <w:rPr>
-      <w:sz w:val="20"/>
-    </w:rPr>
-  </w:style>
-  <w:style w:type="paragraph" w:styleId="TOC2">
-    <w:name w:val="toc 2"/>
-    <w:basedOn w:val="Normal"/>
-    <w:next w:val="Normal"/>
-    <w:autoRedefine/>
-    <w:semiHidden/>
-    <w:pPr>
-      <w:tabs>
-        <w:tab w:val="left" w:pos="1440"/>
-        <w:tab w:val="right" w:leader="dot" w:pos="10800"/>
-      </w:tabs>
-      <w:ind w:left="720" w:hanging="720"/>
-      <w:jc w:val="right"/>
-    </w:pPr>
-    <w:rPr>
-      <w:noProof/>
-      <w:sz w:val="20"/>
-    </w:rPr>
-  </w:style>
-  <w:style w:type="paragraph" w:customStyle="1" w:styleId="By-laws">
-    <w:name w:val="By-laws"/>
-    <w:basedOn w:val="Normal"/>
-    <w:next w:val="Normal"/>
-    <w:rPr>
-      <w:lang w:val="en-CA"/>
-    </w:rPr>
-  </w:style>
-  <w:style w:type="character" w:styleId="Hyperlink">
-    <w:name w:val="Hyperlink"/>
-    <w:rsid w:val="00B92E9B"/>
-    <w:rPr>
-      <w:color w:val="0000FF"/>
-      <w:u w:val="single"/>
-    </w:rPr>
-  </w:style>
-  <w:style w:type="paragraph" w:styleId="BalloonText">
-    <w:name w:val="Balloon Text"/>
-    <w:basedOn w:val="Normal"/>
-    <w:link w:val="BalloonTextChar"/>
-    <w:rsid w:val="009D5CF5"/>
-    <w:rPr>
-      <w:rFonts w:ascii="Tahoma" w:hAnsi="Tahoma" w:cs="Tahoma"/>
-      <w:sz w:val="16"/>
-      <w:szCs w:val="16"/>
-    </w:rPr>
-  </w:style>
-  <w:style w:type="character" w:customStyle="1" w:styleId="BalloonTextChar">
-    <w:name w:val="Balloon Text Char"/>
-    <w:link w:val="BalloonText"/>
-    <w:rsid w:val="009D5CF5"/>
-    <w:rPr>
-      <w:rFonts w:ascii="Tahoma" w:hAnsi="Tahoma" w:cs="Tahoma"/>
-      <w:sz w:val="16"/>
-      <w:szCs w:val="16"/>
-      <w:lang w:val="en-US" w:eastAsia="en-US"/>
-    </w:rPr>
-  </w:style>
-  <w:style w:type="table" w:styleId="TableGrid">
-    <w:name w:val="Table Grid"/>
-    <w:basedOn w:val="TableNormal"/>
-    <w:rsid w:val="00D92187"/>
-    <w:tblPr>
-      <w:tblBorders>
-        <w:top w:val="single" w:sz="4" w:space="0" w:color="auto"/>
-        <w:left w:val="single" w:sz="4" w:space="0" w:color="auto"/>
-        <w:bottom w:val="single" w:sz="4" w:space="0" w:color="auto"/>
-        <w:right w:val="single" w:sz="4" w:space="0" w:color="auto"/>
-        <w:insideH w:val="single" w:sz="4" w:space="0" w:color="auto"/>
-        <w:insideV w:val="single" w:sz="4" w:space="0" w:color="auto"/>
-      </w:tblBorders>
     </w:tblPr>
   </w:style>
   <w:style w:type="character" w:customStyle="1" w:styleId="Heading2Char">
@@ -7219,7 +6995,7 @@
   <a:extraClrSchemeLst/>
   <a:extLst>
     <a:ext uri="{05A4C25C-085E-4340-85A3-A5531E510DB2}">
-      <thm15:themeFamily xmlns:thm15="http://schemas.microsoft.com/office/thememl/2012/main" xmlns="" name="Office Theme" id="{62F939B6-93AF-4DB8-9C6B-D6C7DFDC589F}" vid="{4A3C46E8-61CC-4603-A589-7422A47A8E4A}"/>
+      <thm15:themeFamily xmlns:thm15="http://schemas.microsoft.com/office/thememl/2012/main" name="Office Theme" id="{62F939B6-93AF-4DB8-9C6B-D6C7DFDC589F}" vid="{4A3C46E8-61CC-4603-A589-7422A47A8E4A}"/>
     </a:ext>
   </a:extLst>
 </a:theme>

</xml_diff>